<commit_message>
auto push all to test server
</commit_message>
<xml_diff>
--- a/manage/incl/wordEnhancementsExample.docx
+++ b/manage/incl/wordEnhancementsExample.docx
@@ -12,6 +12,76 @@
       <w:r>
         <w:rPr/>
         <w:t>{{DOC}}</w:t>
+      </w:r>
+    </w:p>
+    <w:p>
+      <w:pPr>
+        <w:pStyle w:val="Normal"/>
+        <w:spacing w:lineRule="auto" w:line="360"/>
+        <w:jc w:val="center"/>
+        <w:rPr/>
+      </w:pPr>
+      <w:r>
+        <w:rPr/>
+        <w:t>{{TRANSCRIBER}}</w:t>
+      </w:r>
+    </w:p>
+    <w:p>
+      <w:pPr>
+        <w:pStyle w:val="Normal"/>
+        <w:spacing w:lineRule="auto" w:line="360"/>
+        <w:jc w:val="center"/>
+        <w:rPr/>
+      </w:pPr>
+      <w:r>
+        <w:rPr/>
+        <w:t>{{TRANSCRIPTION-DATE}}</w:t>
+      </w:r>
+    </w:p>
+    <w:p>
+      <w:pPr>
+        <w:pStyle w:val="Normal"/>
+        <w:spacing w:lineRule="auto" w:line="360"/>
+        <w:jc w:val="center"/>
+        <w:rPr/>
+      </w:pPr>
+      <w:r>
+        <w:rPr/>
+        <w:t>{{EDITOR}}</w:t>
+      </w:r>
+    </w:p>
+    <w:p>
+      <w:pPr>
+        <w:pStyle w:val="Normal"/>
+        <w:spacing w:lineRule="auto" w:line="360"/>
+        <w:jc w:val="center"/>
+        <w:rPr/>
+      </w:pPr>
+      <w:r>
+        <w:rPr/>
+        <w:t>{{EDITION}}</w:t>
+      </w:r>
+    </w:p>
+    <w:p>
+      <w:pPr>
+        <w:pStyle w:val="Normal"/>
+        <w:spacing w:lineRule="auto" w:line="360"/>
+        <w:jc w:val="center"/>
+        <w:rPr/>
+      </w:pPr>
+      <w:r>
+        <w:rPr/>
+      </w:r>
+    </w:p>
+    <w:p>
+      <w:pPr>
+        <w:pStyle w:val="Normal"/>
+        <w:spacing w:lineRule="auto" w:line="360"/>
+        <w:jc w:val="center"/>
+        <w:rPr/>
+      </w:pPr>
+      <w:r>
+        <w:rPr/>
       </w:r>
     </w:p>
     <w:p>
@@ -267,33 +337,6 @@
     <w:p>
       <w:pPr>
         <w:pStyle w:val="Normal"/>
-        <w:spacing w:lineRule="auto" w:line="360"/>
-        <w:rPr>
-          <w:rFonts w:ascii="Times New Roman" w:hAnsi="Times New Roman" w:cs="Times New Roman"/>
-        </w:rPr>
-      </w:pPr>
-      <w:r>
-        <w:rPr>
-          <w:rFonts w:cs="Times New Roman" w:ascii="Times New Roman" w:hAnsi="Times New Roman"/>
-        </w:rPr>
-      </w:r>
-    </w:p>
-    <w:p>
-      <w:pPr>
-        <w:pStyle w:val="Normal"/>
-        <w:spacing w:lineRule="auto" w:line="360"/>
-        <w:rPr/>
-      </w:pPr>
-      <w:r>
-        <w:rPr>
-          <w:rFonts w:cs="Times New Roman" w:ascii="Times New Roman" w:hAnsi="Times New Roman"/>
-        </w:rPr>
-        <w:t>{{NOTE}} At left CMS drew a caricature of  Crazy Sue which depicts Sue with very wild hair [could this be how to handle marginalia?] – a good story</w:t>
-      </w:r>
-    </w:p>
-    <w:p>
-      <w:pPr>
-        <w:pStyle w:val="Normal"/>
         <w:spacing w:lineRule="auto" w:line="360" w:before="0" w:after="200"/>
         <w:rPr/>
       </w:pPr>
@@ -311,12 +354,25 @@
     <w:p>
       <w:pPr>
         <w:pStyle w:val="Normal"/>
+        <w:spacing w:lineRule="auto" w:line="360"/>
+        <w:rPr/>
+      </w:pPr>
+      <w:r>
+        <w:rPr>
+          <w:rFonts w:cs="Times New Roman" w:ascii="Times New Roman" w:hAnsi="Times New Roman"/>
+        </w:rPr>
+        <w:t>{{NOTE}} At left CMS drew a caricature of  Crazy Sue which depicts Sue with very wild hair [could this be how to handle marginalia?] – a good story</w:t>
+      </w:r>
+    </w:p>
+    <w:p>
+      <w:pPr>
+        <w:pStyle w:val="Normal"/>
         <w:spacing w:lineRule="auto" w:line="360" w:before="0" w:after="200"/>
         <w:rPr/>
       </w:pPr>
       <w:r>
         <w:rPr/>
-        <w:t>{{INSERTIONS}}</w:t>
+        <w:t>{{INSERTION}}</w:t>
       </w:r>
     </w:p>
     <w:p>

</xml_diff>